<commit_message>
Se agrego capturas de docker
</commit_message>
<xml_diff>
--- a/Capturas del Sistema.docx
+++ b/Capturas del Sistema.docx
@@ -756,11 +756,9 @@
         </w:numPr>
         <w:jc w:val="both"/>
       </w:pPr>
-      <w:proofErr w:type="spellStart"/>
-      <w:r>
-        <w:t>Eliminacion</w:t>
-      </w:r>
-      <w:proofErr w:type="spellEnd"/>
+      <w:r>
+        <w:t>Eliminación</w:t>
+      </w:r>
       <w:r>
         <w:t xml:space="preserve"> de indicios</w:t>
       </w:r>
@@ -880,16 +878,6 @@
     </w:p>
     <w:p>
       <w:pPr>
-        <w:jc w:val="both"/>
-      </w:pPr>
-    </w:p>
-    <w:p>
-      <w:pPr>
-        <w:jc w:val="both"/>
-      </w:pPr>
-    </w:p>
-    <w:p>
-      <w:pPr>
         <w:pStyle w:val="Prrafodelista"/>
         <w:numPr>
           <w:ilvl w:val="0"/>
@@ -909,10 +897,9 @@
         <w:rPr>
           <w:noProof/>
         </w:rPr>
-        <w:lastRenderedPageBreak/>
         <w:drawing>
-          <wp:inline distT="0" distB="0" distL="0" distR="0" wp14:anchorId="014DEEB4" wp14:editId="75E8A40C">
-            <wp:extent cx="5943600" cy="4672965"/>
+          <wp:inline distT="0" distB="0" distL="0" distR="0" wp14:anchorId="014DEEB4" wp14:editId="1266A735">
+            <wp:extent cx="5410200" cy="4253596"/>
             <wp:effectExtent l="0" t="0" r="0" b="0"/>
             <wp:docPr id="282421605" name="Imagen 1" descr="Texto&#10;&#10;El contenido generado por IA puede ser incorrecto."/>
             <wp:cNvGraphicFramePr>
@@ -934,7 +921,188 @@
                   <pic:spPr>
                     <a:xfrm>
                       <a:off x="0" y="0"/>
-                      <a:ext cx="5943600" cy="4672965"/>
+                      <a:ext cx="5411386" cy="4254528"/>
+                    </a:xfrm>
+                    <a:prstGeom prst="rect">
+                      <a:avLst/>
+                    </a:prstGeom>
+                  </pic:spPr>
+                </pic:pic>
+              </a:graphicData>
+            </a:graphic>
+          </wp:inline>
+        </w:drawing>
+      </w:r>
+    </w:p>
+    <w:p>
+      <w:pPr>
+        <w:pStyle w:val="Prrafodelista"/>
+        <w:numPr>
+          <w:ilvl w:val="0"/>
+          <w:numId w:val="1"/>
+        </w:numPr>
+        <w:jc w:val="both"/>
+      </w:pPr>
+      <w:r>
+        <w:lastRenderedPageBreak/>
+        <w:t>Contenedores en Docker</w:t>
+      </w:r>
+    </w:p>
+    <w:p>
+      <w:pPr>
+        <w:jc w:val="both"/>
+      </w:pPr>
+      <w:r>
+        <w:rPr>
+          <w:noProof/>
+        </w:rPr>
+        <w:drawing>
+          <wp:inline distT="0" distB="0" distL="0" distR="0" wp14:anchorId="06F8BFEA" wp14:editId="21AEB4A8">
+            <wp:extent cx="5943600" cy="1970405"/>
+            <wp:effectExtent l="0" t="0" r="0" b="0"/>
+            <wp:docPr id="792685958" name="Imagen 1" descr="Captura de pantalla de un celular&#10;&#10;El contenido generado por IA puede ser incorrecto."/>
+            <wp:cNvGraphicFramePr>
+              <a:graphicFrameLocks xmlns:a="http://schemas.openxmlformats.org/drawingml/2006/main" noChangeAspect="1"/>
+            </wp:cNvGraphicFramePr>
+            <a:graphic xmlns:a="http://schemas.openxmlformats.org/drawingml/2006/main">
+              <a:graphicData uri="http://schemas.openxmlformats.org/drawingml/2006/picture">
+                <pic:pic xmlns:pic="http://schemas.openxmlformats.org/drawingml/2006/picture">
+                  <pic:nvPicPr>
+                    <pic:cNvPr id="792685958" name="Imagen 1" descr="Captura de pantalla de un celular&#10;&#10;El contenido generado por IA puede ser incorrecto."/>
+                    <pic:cNvPicPr/>
+                  </pic:nvPicPr>
+                  <pic:blipFill>
+                    <a:blip r:embed="rId19"/>
+                    <a:stretch>
+                      <a:fillRect/>
+                    </a:stretch>
+                  </pic:blipFill>
+                  <pic:spPr>
+                    <a:xfrm>
+                      <a:off x="0" y="0"/>
+                      <a:ext cx="5943600" cy="1970405"/>
+                    </a:xfrm>
+                    <a:prstGeom prst="rect">
+                      <a:avLst/>
+                    </a:prstGeom>
+                  </pic:spPr>
+                </pic:pic>
+              </a:graphicData>
+            </a:graphic>
+          </wp:inline>
+        </w:drawing>
+      </w:r>
+    </w:p>
+    <w:p>
+      <w:pPr>
+        <w:jc w:val="both"/>
+      </w:pPr>
+    </w:p>
+    <w:p>
+      <w:pPr>
+        <w:pStyle w:val="Prrafodelista"/>
+        <w:numPr>
+          <w:ilvl w:val="0"/>
+          <w:numId w:val="1"/>
+        </w:numPr>
+        <w:jc w:val="both"/>
+      </w:pPr>
+      <w:r>
+        <w:t>Comando usando en Docker</w:t>
+      </w:r>
+    </w:p>
+    <w:p>
+      <w:pPr>
+        <w:jc w:val="both"/>
+      </w:pPr>
+      <w:r>
+        <w:rPr>
+          <w:noProof/>
+        </w:rPr>
+        <w:drawing>
+          <wp:inline distT="0" distB="0" distL="0" distR="0" wp14:anchorId="0C8946E9" wp14:editId="19365C47">
+            <wp:extent cx="5943600" cy="4873625"/>
+            <wp:effectExtent l="0" t="0" r="0" b="3175"/>
+            <wp:docPr id="2042874197" name="Imagen 1" descr="Texto&#10;&#10;El contenido generado por IA puede ser incorrecto."/>
+            <wp:cNvGraphicFramePr>
+              <a:graphicFrameLocks xmlns:a="http://schemas.openxmlformats.org/drawingml/2006/main" noChangeAspect="1"/>
+            </wp:cNvGraphicFramePr>
+            <a:graphic xmlns:a="http://schemas.openxmlformats.org/drawingml/2006/main">
+              <a:graphicData uri="http://schemas.openxmlformats.org/drawingml/2006/picture">
+                <pic:pic xmlns:pic="http://schemas.openxmlformats.org/drawingml/2006/picture">
+                  <pic:nvPicPr>
+                    <pic:cNvPr id="2042874197" name="Imagen 1" descr="Texto&#10;&#10;El contenido generado por IA puede ser incorrecto."/>
+                    <pic:cNvPicPr/>
+                  </pic:nvPicPr>
+                  <pic:blipFill>
+                    <a:blip r:embed="rId20"/>
+                    <a:stretch>
+                      <a:fillRect/>
+                    </a:stretch>
+                  </pic:blipFill>
+                  <pic:spPr>
+                    <a:xfrm>
+                      <a:off x="0" y="0"/>
+                      <a:ext cx="5943600" cy="4873625"/>
+                    </a:xfrm>
+                    <a:prstGeom prst="rect">
+                      <a:avLst/>
+                    </a:prstGeom>
+                  </pic:spPr>
+                </pic:pic>
+              </a:graphicData>
+            </a:graphic>
+          </wp:inline>
+        </w:drawing>
+      </w:r>
+    </w:p>
+    <w:p>
+      <w:pPr>
+        <w:pStyle w:val="Prrafodelista"/>
+        <w:numPr>
+          <w:ilvl w:val="0"/>
+          <w:numId w:val="1"/>
+        </w:numPr>
+        <w:jc w:val="both"/>
+      </w:pPr>
+      <w:r>
+        <w:lastRenderedPageBreak/>
+        <w:t>Volumen utilizado en Docker</w:t>
+      </w:r>
+    </w:p>
+    <w:p>
+      <w:pPr>
+        <w:jc w:val="both"/>
+      </w:pPr>
+      <w:r>
+        <w:rPr>
+          <w:noProof/>
+        </w:rPr>
+        <w:drawing>
+          <wp:inline distT="0" distB="0" distL="0" distR="0" wp14:anchorId="103DB9DE" wp14:editId="4963AE2A">
+            <wp:extent cx="5943600" cy="4422775"/>
+            <wp:effectExtent l="0" t="0" r="0" b="0"/>
+            <wp:docPr id="527975770" name="Imagen 1" descr="Captura de pantalla de computadora&#10;&#10;El contenido generado por IA puede ser incorrecto."/>
+            <wp:cNvGraphicFramePr>
+              <a:graphicFrameLocks xmlns:a="http://schemas.openxmlformats.org/drawingml/2006/main" noChangeAspect="1"/>
+            </wp:cNvGraphicFramePr>
+            <a:graphic xmlns:a="http://schemas.openxmlformats.org/drawingml/2006/main">
+              <a:graphicData uri="http://schemas.openxmlformats.org/drawingml/2006/picture">
+                <pic:pic xmlns:pic="http://schemas.openxmlformats.org/drawingml/2006/picture">
+                  <pic:nvPicPr>
+                    <pic:cNvPr id="527975770" name="Imagen 1" descr="Captura de pantalla de computadora&#10;&#10;El contenido generado por IA puede ser incorrecto."/>
+                    <pic:cNvPicPr/>
+                  </pic:nvPicPr>
+                  <pic:blipFill>
+                    <a:blip r:embed="rId21"/>
+                    <a:stretch>
+                      <a:fillRect/>
+                    </a:stretch>
+                  </pic:blipFill>
+                  <pic:spPr>
+                    <a:xfrm>
+                      <a:off x="0" y="0"/>
+                      <a:ext cx="5943600" cy="4422775"/>
                     </a:xfrm>
                     <a:prstGeom prst="rect">
                       <a:avLst/>

</xml_diff>